<commit_message>
Überarbeitung Schulformempfehlung und weiteres
die Schulformempfehlung kann nun separat auf Seite 2 des GSZeugnisses
für den Jg 4.1 gedruckt werden. Steuerung über Ini-Datei möglich.
</commit_message>
<xml_diff>
--- a/Dokumentation/Textzeugnisse_INI_Optionen.docx
+++ b/Dokumentation/Textzeugnisse_INI_Optionen.docx
@@ -1,6 +1,6 @@
 
 <file path=word/document.xml><?xml version="1.0" encoding="utf-8"?>
-<w:document xmlns:wpc="http://schemas.microsoft.com/office/word/2010/wordprocessingCanvas" xmlns:cx="http://schemas.microsoft.com/office/drawing/2014/chartex" xmlns:cx1="http://schemas.microsoft.com/office/drawing/2015/9/8/chartex" xmlns:cx2="http://schemas.microsoft.com/office/drawing/2015/10/21/chartex" xmlns:cx3="http://schemas.microsoft.com/office/drawing/2016/5/9/chartex" xmlns:cx4="http://schemas.microsoft.com/office/drawing/2016/5/10/chartex" xmlns:cx5="http://schemas.microsoft.com/office/drawing/2016/5/11/chartex" xmlns:cx6="http://schemas.microsoft.com/office/drawing/2016/5/12/chartex" xmlns:cx7="http://schemas.microsoft.com/office/drawing/2016/5/13/chartex" xmlns:cx8="http://schemas.microsoft.com/office/drawing/2016/5/14/chartex" xmlns:mc="http://schemas.openxmlformats.org/markup-compatibility/2006" xmlns:aink="http://schemas.microsoft.com/office/drawing/2016/ink" xmlns:am3d="http://schemas.microsoft.com/office/drawing/2017/model3d" xmlns:o="urn:schemas-microsoft-com:office:office" xmlns:oel="http://schemas.microsoft.com/office/2019/extlst" xmlns:r="http://schemas.openxmlformats.org/officeDocument/2006/relationships" xmlns:m="http://schemas.openxmlformats.org/officeDocument/2006/math" xmlns:v="urn:schemas-microsoft-com:vml" xmlns:wp14="http://schemas.microsoft.com/office/word/2010/wordprocessingDrawing" xmlns:wp="http://schemas.openxmlformats.org/drawingml/2006/wordprocessingDrawing" xmlns:w10="urn:schemas-microsoft-com:office:word" xmlns:w="http://schemas.openxmlformats.org/wordprocessingml/2006/main" xmlns:w14="http://schemas.microsoft.com/office/word/2010/wordml" xmlns:w15="http://schemas.microsoft.com/office/word/2012/wordml" xmlns:w16cex="http://schemas.microsoft.com/office/word/2018/wordml/cex" xmlns:w16cid="http://schemas.microsoft.com/office/word/2016/wordml/cid" xmlns:w16="http://schemas.microsoft.com/office/word/2018/wordml" xmlns:w16du="http://schemas.microsoft.com/office/word/2023/wordml/word16du" xmlns:w16sdtdh="http://schemas.microsoft.com/office/word/2020/wordml/sdtdatahash" xmlns:w16se="http://schemas.microsoft.com/office/word/2015/wordml/symex" xmlns:wpg="http://schemas.microsoft.com/office/word/2010/wordprocessingGroup" xmlns:wpi="http://schemas.microsoft.com/office/word/2010/wordprocessingInk" xmlns:wne="http://schemas.microsoft.com/office/word/2006/wordml" xmlns:wps="http://schemas.microsoft.com/office/word/2010/wordprocessingShape" mc:Ignorable="w14 w15 w16se w16cid w16 w16cex w16sdtdh wp14">
+<w:document xmlns:wpc="http://schemas.microsoft.com/office/word/2010/wordprocessingCanvas" xmlns:cx="http://schemas.microsoft.com/office/drawing/2014/chartex" xmlns:cx1="http://schemas.microsoft.com/office/drawing/2015/9/8/chartex" xmlns:cx2="http://schemas.microsoft.com/office/drawing/2015/10/21/chartex" xmlns:cx3="http://schemas.microsoft.com/office/drawing/2016/5/9/chartex" xmlns:cx4="http://schemas.microsoft.com/office/drawing/2016/5/10/chartex" xmlns:cx5="http://schemas.microsoft.com/office/drawing/2016/5/11/chartex" xmlns:cx6="http://schemas.microsoft.com/office/drawing/2016/5/12/chartex" xmlns:cx7="http://schemas.microsoft.com/office/drawing/2016/5/13/chartex" xmlns:cx8="http://schemas.microsoft.com/office/drawing/2016/5/14/chartex" xmlns:mc="http://schemas.openxmlformats.org/markup-compatibility/2006" xmlns:aink="http://schemas.microsoft.com/office/drawing/2016/ink" xmlns:am3d="http://schemas.microsoft.com/office/drawing/2017/model3d" xmlns:o="urn:schemas-microsoft-com:office:office" xmlns:oel="http://schemas.microsoft.com/office/2019/extlst" xmlns:r="http://schemas.openxmlformats.org/officeDocument/2006/relationships" xmlns:m="http://schemas.openxmlformats.org/officeDocument/2006/math" xmlns:v="urn:schemas-microsoft-com:vml" xmlns:wp14="http://schemas.microsoft.com/office/word/2010/wordprocessingDrawing" xmlns:wp="http://schemas.openxmlformats.org/drawingml/2006/wordprocessingDrawing" xmlns:w10="urn:schemas-microsoft-com:office:word" xmlns:w="http://schemas.openxmlformats.org/wordprocessingml/2006/main" xmlns:w14="http://schemas.microsoft.com/office/word/2010/wordml" xmlns:w15="http://schemas.microsoft.com/office/word/2012/wordml" xmlns:w16cex="http://schemas.microsoft.com/office/word/2018/wordml/cex" xmlns:w16cid="http://schemas.microsoft.com/office/word/2016/wordml/cid" xmlns:w16="http://schemas.microsoft.com/office/word/2018/wordml" xmlns:w16sdtdh="http://schemas.microsoft.com/office/word/2020/wordml/sdtdatahash" xmlns:w16se="http://schemas.microsoft.com/office/word/2015/wordml/symex" xmlns:wpg="http://schemas.microsoft.com/office/word/2010/wordprocessingGroup" xmlns:wpi="http://schemas.microsoft.com/office/word/2010/wordprocessingInk" xmlns:wne="http://schemas.microsoft.com/office/word/2006/wordml" xmlns:wps="http://schemas.microsoft.com/office/word/2010/wordprocessingShape" mc:Ignorable="w14 w15 w16se w16cid w16 w16cex w16sdtdh wp14">
   <w:body>
     <w:p/>
     <w:p>
@@ -92,7 +92,7 @@
           <w:noProof/>
         </w:rPr>
         <w:drawing>
-          <wp:anchor distT="0" distB="0" distL="114300" distR="114300" simplePos="0" relativeHeight="251667456" behindDoc="1" locked="0" layoutInCell="1" allowOverlap="1" wp14:anchorId="6E6DDC67" wp14:editId="07AD4479">
+          <wp:anchor distT="0" distB="0" distL="114300" distR="114300" simplePos="0" relativeHeight="251667456" behindDoc="1" locked="0" layoutInCell="1" allowOverlap="1" wp14:anchorId="6E6DDC67" wp14:editId="49ABD952">
             <wp:simplePos x="0" y="0"/>
             <wp:positionH relativeFrom="column">
               <wp:posOffset>4445</wp:posOffset>
@@ -606,14 +606,12 @@
           <w:rFonts w:ascii="Arial" w:hAnsi="Arial" w:cs="Arial"/>
         </w:rPr>
       </w:pPr>
-      <w:proofErr w:type="spellStart"/>
       <w:r>
         <w:rPr>
           <w:rFonts w:ascii="Arial" w:hAnsi="Arial" w:cs="Arial"/>
         </w:rPr>
         <w:t>KunstMusik</w:t>
       </w:r>
-      <w:proofErr w:type="spellEnd"/>
     </w:p>
     <w:p>
       <w:pPr>
@@ -701,149 +699,113 @@
           <w:b/>
           <w:sz w:val="28"/>
         </w:rPr>
-        <w:t>[</w:t>
-      </w:r>
-      <w:proofErr w:type="spellStart"/>
-      <w:r>
+        <w:t>[Notenzeugnisreihenfolge_Links]</w:t>
+      </w:r>
+    </w:p>
+    <w:p>
+      <w:pPr>
+        <w:rPr>
+          <w:rFonts w:ascii="Arial" w:hAnsi="Arial" w:cs="Arial"/>
+        </w:rPr>
+      </w:pPr>
+      <w:r>
+        <w:rPr>
+          <w:rFonts w:ascii="Arial" w:hAnsi="Arial" w:cs="Arial"/>
+        </w:rPr>
+        <w:t>Im 4. Jahrgang wird die Zeugnisvorlage automatisch zu einem Notenzeugnis (mit zwei Spalten für die Fächergruppen). Hier kann die Reihenfolge in der linken Spalte festgelegt werden. Ansonsten gelten die gleichen Anmerkungen wie für den Block [Textzeugnisreihenfolge].</w:t>
+      </w:r>
+    </w:p>
+    <w:p>
+      <w:pPr>
+        <w:rPr>
+          <w:rFonts w:ascii="Arial" w:hAnsi="Arial" w:cs="Arial"/>
+        </w:rPr>
+      </w:pPr>
+    </w:p>
+    <w:p>
+      <w:pPr>
+        <w:rPr>
+          <w:rFonts w:ascii="Arial" w:hAnsi="Arial" w:cs="Arial"/>
+        </w:rPr>
+      </w:pPr>
+    </w:p>
+    <w:p>
+      <w:pPr>
         <w:rPr>
           <w:rFonts w:ascii="Arial" w:hAnsi="Arial" w:cs="Arial"/>
           <w:b/>
           <w:sz w:val="28"/>
         </w:rPr>
-        <w:t>Notenzeugnisreihenfolge_Links</w:t>
-      </w:r>
-      <w:proofErr w:type="spellEnd"/>
+      </w:pPr>
       <w:r>
         <w:rPr>
           <w:rFonts w:ascii="Arial" w:hAnsi="Arial" w:cs="Arial"/>
           <w:b/>
           <w:sz w:val="28"/>
         </w:rPr>
-        <w:t>]</w:t>
-      </w:r>
-    </w:p>
-    <w:p>
-      <w:pPr>
-        <w:rPr>
-          <w:rFonts w:ascii="Arial" w:hAnsi="Arial" w:cs="Arial"/>
-        </w:rPr>
-      </w:pPr>
-      <w:r>
-        <w:rPr>
-          <w:rFonts w:ascii="Arial" w:hAnsi="Arial" w:cs="Arial"/>
-        </w:rPr>
-        <w:t>Im 4. Jahrgang wird die Zeugnisvorlage automatisch zu einem Notenzeugnis (mit zwei Spalten für die Fächergruppen). Hier kann die Reihenfolge in der linken Spalte festgelegt werden. Ansonsten gelten die gleichen Anmerkungen wie für den Block [Textzeugnisreihenfolge].</w:t>
-      </w:r>
-    </w:p>
-    <w:p>
-      <w:pPr>
-        <w:rPr>
-          <w:rFonts w:ascii="Arial" w:hAnsi="Arial" w:cs="Arial"/>
-        </w:rPr>
-      </w:pPr>
-    </w:p>
-    <w:p>
-      <w:pPr>
-        <w:rPr>
-          <w:rFonts w:ascii="Arial" w:hAnsi="Arial" w:cs="Arial"/>
-        </w:rPr>
-      </w:pPr>
-    </w:p>
-    <w:p>
-      <w:pPr>
+        <w:t>[Notenzeugnisreihenfolge_Rechts]</w:t>
+      </w:r>
+    </w:p>
+    <w:p>
+      <w:pPr>
+        <w:rPr>
+          <w:rFonts w:ascii="Arial" w:hAnsi="Arial" w:cs="Arial"/>
+        </w:rPr>
+      </w:pPr>
+      <w:r>
+        <w:rPr>
+          <w:rFonts w:ascii="Arial" w:hAnsi="Arial" w:cs="Arial"/>
+        </w:rPr>
+        <w:t>Hier kann die Reihenfolge der Fächergruppen in der rechten Spalte festgelegt werden.</w:t>
+      </w:r>
+    </w:p>
+    <w:p>
+      <w:pPr>
+        <w:rPr>
+          <w:rFonts w:ascii="Arial" w:hAnsi="Arial" w:cs="Arial"/>
+        </w:rPr>
+      </w:pPr>
+      <w:r>
+        <w:rPr>
+          <w:rFonts w:ascii="Arial" w:hAnsi="Arial" w:cs="Arial"/>
+          <w:b/>
+        </w:rPr>
+        <w:t>Wichtig</w:t>
+      </w:r>
+      <w:r>
+        <w:rPr>
+          <w:rFonts w:ascii="Arial" w:hAnsi="Arial" w:cs="Arial"/>
+        </w:rPr>
+        <w:t>: Eine Fächergruppe darf nicht in beiden Blöcken (für linke und rechte Spalte) vorkommen.</w:t>
+      </w:r>
+    </w:p>
+    <w:p>
+      <w:pPr>
+        <w:rPr>
+          <w:rFonts w:ascii="Arial" w:hAnsi="Arial" w:cs="Arial"/>
+        </w:rPr>
+      </w:pPr>
+    </w:p>
+    <w:p>
+      <w:pPr>
+        <w:rPr>
+          <w:rFonts w:ascii="Arial" w:hAnsi="Arial" w:cs="Arial"/>
+        </w:rPr>
+      </w:pPr>
+    </w:p>
+    <w:p>
+      <w:pPr>
+        <w:rPr>
+          <w:rFonts w:ascii="Arial" w:hAnsi="Arial" w:cs="Arial"/>
+          <w:b/>
+        </w:rPr>
+      </w:pPr>
+      <w:r>
         <w:rPr>
           <w:rFonts w:ascii="Arial" w:hAnsi="Arial" w:cs="Arial"/>
           <w:b/>
           <w:sz w:val="28"/>
         </w:rPr>
-      </w:pPr>
-      <w:r>
-        <w:rPr>
-          <w:rFonts w:ascii="Arial" w:hAnsi="Arial" w:cs="Arial"/>
-          <w:b/>
-          <w:sz w:val="28"/>
-        </w:rPr>
-        <w:t>[</w:t>
-      </w:r>
-      <w:proofErr w:type="spellStart"/>
-      <w:r>
-        <w:rPr>
-          <w:rFonts w:ascii="Arial" w:hAnsi="Arial" w:cs="Arial"/>
-          <w:b/>
-          <w:sz w:val="28"/>
-        </w:rPr>
-        <w:t>Notenzeugnisreihenfolge_Rechts</w:t>
-      </w:r>
-      <w:proofErr w:type="spellEnd"/>
-      <w:r>
-        <w:rPr>
-          <w:rFonts w:ascii="Arial" w:hAnsi="Arial" w:cs="Arial"/>
-          <w:b/>
-          <w:sz w:val="28"/>
-        </w:rPr>
-        <w:t>]</w:t>
-      </w:r>
-    </w:p>
-    <w:p>
-      <w:pPr>
-        <w:rPr>
-          <w:rFonts w:ascii="Arial" w:hAnsi="Arial" w:cs="Arial"/>
-        </w:rPr>
-      </w:pPr>
-      <w:r>
-        <w:rPr>
-          <w:rFonts w:ascii="Arial" w:hAnsi="Arial" w:cs="Arial"/>
-        </w:rPr>
-        <w:t>Hier kann die Reihenfolge der Fächergruppen in der rechten Spalte festgelegt werden.</w:t>
-      </w:r>
-    </w:p>
-    <w:p>
-      <w:pPr>
-        <w:rPr>
-          <w:rFonts w:ascii="Arial" w:hAnsi="Arial" w:cs="Arial"/>
-        </w:rPr>
-      </w:pPr>
-      <w:r>
-        <w:rPr>
-          <w:rFonts w:ascii="Arial" w:hAnsi="Arial" w:cs="Arial"/>
-          <w:b/>
-        </w:rPr>
-        <w:t>Wichtig</w:t>
-      </w:r>
-      <w:r>
-        <w:rPr>
-          <w:rFonts w:ascii="Arial" w:hAnsi="Arial" w:cs="Arial"/>
-        </w:rPr>
-        <w:t>: Eine Fächergruppe darf nicht in beiden Blöcken (für linke und rechte Spalte) vorkommen.</w:t>
-      </w:r>
-    </w:p>
-    <w:p>
-      <w:pPr>
-        <w:rPr>
-          <w:rFonts w:ascii="Arial" w:hAnsi="Arial" w:cs="Arial"/>
-        </w:rPr>
-      </w:pPr>
-    </w:p>
-    <w:p>
-      <w:pPr>
-        <w:rPr>
-          <w:rFonts w:ascii="Arial" w:hAnsi="Arial" w:cs="Arial"/>
-        </w:rPr>
-      </w:pPr>
-    </w:p>
-    <w:p>
-      <w:pPr>
-        <w:rPr>
-          <w:rFonts w:ascii="Arial" w:hAnsi="Arial" w:cs="Arial"/>
-          <w:b/>
-        </w:rPr>
-      </w:pPr>
-      <w:r>
-        <w:rPr>
-          <w:rFonts w:ascii="Arial" w:hAnsi="Arial" w:cs="Arial"/>
-          <w:b/>
-          <w:sz w:val="28"/>
-        </w:rPr>
         <w:t>[Optionen]</w:t>
       </w:r>
     </w:p>
@@ -962,7 +924,6 @@
           <w:b/>
         </w:rPr>
       </w:pPr>
-      <w:proofErr w:type="spellStart"/>
       <w:r>
         <w:rPr>
           <w:rFonts w:ascii="Arial" w:hAnsi="Arial" w:cs="Arial"/>
@@ -970,7 +931,6 @@
         </w:rPr>
         <w:t>MitJahrgang</w:t>
       </w:r>
-      <w:proofErr w:type="spellEnd"/>
     </w:p>
     <w:p>
       <w:pPr>
@@ -1060,7 +1020,6 @@
           <w:b/>
         </w:rPr>
       </w:pPr>
-      <w:proofErr w:type="spellStart"/>
       <w:r>
         <w:rPr>
           <w:rFonts w:ascii="Arial" w:hAnsi="Arial" w:cs="Arial"/>
@@ -1068,7 +1027,6 @@
         </w:rPr>
         <w:t>SchriftgroesseBemerkungen</w:t>
       </w:r>
-      <w:proofErr w:type="spellEnd"/>
       <w:r>
         <w:rPr>
           <w:rFonts w:ascii="Arial" w:hAnsi="Arial" w:cs="Arial"/>
@@ -1089,27 +1047,12 @@
         </w:rPr>
         <w:t xml:space="preserve">Hier kann die Schriftgröße für die Bemerkungstexte festgelegt werden (z.B. </w:t>
       </w:r>
-      <w:proofErr w:type="spellStart"/>
-      <w:r>
-        <w:rPr>
-          <w:rFonts w:ascii="Arial" w:hAnsi="Arial" w:cs="Arial"/>
-        </w:rPr>
-        <w:t>SchriftgroesseBemerkungen</w:t>
-      </w:r>
-      <w:proofErr w:type="spellEnd"/>
-      <w:r>
-        <w:rPr>
-          <w:rFonts w:ascii="Arial" w:hAnsi="Arial" w:cs="Arial"/>
-        </w:rPr>
-        <w:t>=11).</w:t>
-      </w:r>
-    </w:p>
-    <w:p>
-      <w:pPr>
-        <w:rPr>
-          <w:rFonts w:ascii="Arial" w:hAnsi="Arial" w:cs="Arial"/>
-        </w:rPr>
-      </w:pPr>
+      <w:r>
+        <w:rPr>
+          <w:rFonts w:ascii="Arial" w:hAnsi="Arial" w:cs="Arial"/>
+        </w:rPr>
+        <w:t>SchriftgroesseBemerkungen=11).</w:t>
+      </w:r>
     </w:p>
     <w:p>
       <w:pPr>
@@ -1128,16 +1071,61 @@
           <w:bCs/>
         </w:rPr>
       </w:pPr>
-      <w:proofErr w:type="spellStart"/>
       <w:r>
         <w:rPr>
           <w:rFonts w:ascii="Arial" w:hAnsi="Arial" w:cs="Arial"/>
           <w:b/>
           <w:bCs/>
         </w:rPr>
+        <w:t>Schriftart</w:t>
+      </w:r>
+      <w:r>
+        <w:rPr>
+          <w:rFonts w:ascii="Arial" w:hAnsi="Arial" w:cs="Arial"/>
+          <w:b/>
+          <w:bCs/>
+        </w:rPr>
+        <w:t xml:space="preserve"> = Calibri</w:t>
+      </w:r>
+    </w:p>
+    <w:p>
+      <w:pPr>
+        <w:rPr>
+          <w:rFonts w:ascii="Arial" w:hAnsi="Arial" w:cs="Arial"/>
+        </w:rPr>
+      </w:pPr>
+      <w:r>
+        <w:rPr>
+          <w:rFonts w:ascii="Arial" w:hAnsi="Arial" w:cs="Arial"/>
+        </w:rPr>
+        <w:t>Hier kann die Schriftart für das Zeugnis festgelegt werden. Die Texte aus dem Schulkopf werden mit dieser Einstellung nicht angepasst</w:t>
+      </w:r>
+    </w:p>
+    <w:p>
+      <w:pPr>
+        <w:rPr>
+          <w:rFonts w:ascii="Arial" w:hAnsi="Arial" w:cs="Arial"/>
+          <w:b/>
+          <w:bCs/>
+        </w:rPr>
+      </w:pPr>
+    </w:p>
+    <w:p>
+      <w:pPr>
+        <w:rPr>
+          <w:rFonts w:ascii="Arial" w:hAnsi="Arial" w:cs="Arial"/>
+          <w:b/>
+          <w:bCs/>
+        </w:rPr>
+      </w:pPr>
+      <w:r>
+        <w:rPr>
+          <w:rFonts w:ascii="Arial" w:hAnsi="Arial" w:cs="Arial"/>
+          <w:b/>
+          <w:bCs/>
+        </w:rPr>
         <w:t>NurRufname</w:t>
       </w:r>
-      <w:proofErr w:type="spellEnd"/>
     </w:p>
     <w:p>
       <w:pPr>
@@ -1186,7 +1174,6 @@
           <w:b/>
         </w:rPr>
       </w:pPr>
-      <w:proofErr w:type="spellStart"/>
       <w:r>
         <w:rPr>
           <w:rFonts w:ascii="Arial" w:hAnsi="Arial" w:cs="Arial"/>
@@ -1194,7 +1181,6 @@
         </w:rPr>
         <w:t>NotenAbJahrgang</w:t>
       </w:r>
-      <w:proofErr w:type="spellEnd"/>
       <w:r>
         <w:rPr>
           <w:rFonts w:ascii="Arial" w:hAnsi="Arial" w:cs="Arial"/>
@@ -1394,7 +1380,14 @@
         <w:rPr>
           <w:rFonts w:ascii="Arial" w:hAnsi="Arial" w:cs="Arial"/>
         </w:rPr>
-        <w:t>Wenn diese Option aktiviert ist (also ohne vorangestelltes Semikolon) wird der Bereich für „Arbeits- und Sozialverhalten“ erst auf der zweiten Seite dargestellt, d.h. auf der ersten Seite befinden sich nur der Schulname und die persönlichen Angaben (Name, Klasse usw.) des betreffenden Kindes.</w:t>
+        <w:t xml:space="preserve">Wenn diese Option aktiviert ist (also ohne vorangestelltes Semikolon) wird der Bereich für „Arbeits- und Sozialverhalten“ erst auf der zweiten Seite dargestellt, d.h. </w:t>
+      </w:r>
+      <w:r>
+        <w:rPr>
+          <w:rFonts w:ascii="Arial" w:hAnsi="Arial" w:cs="Arial"/>
+        </w:rPr>
+        <w:lastRenderedPageBreak/>
+        <w:t>auf der ersten Seite befinden sich nur der Schulname und die persönlichen Angaben (Name, Klasse usw.) des betreffenden Kindes.</w:t>
       </w:r>
     </w:p>
     <w:p>
@@ -1429,7 +1422,6 @@
           <w:b/>
           <w:noProof/>
         </w:rPr>
-        <w:lastRenderedPageBreak/>
         <w:t>FächerAufNeuerSeite</w:t>
       </w:r>
     </w:p>
@@ -1554,19 +1546,11 @@
           <w:rFonts w:ascii="Arial" w:hAnsi="Arial" w:cs="Arial"/>
         </w:rPr>
       </w:pPr>
-      <w:proofErr w:type="gramStart"/>
-      <w:r>
-        <w:rPr>
-          <w:rFonts w:ascii="Arial" w:hAnsi="Arial" w:cs="Arial"/>
-        </w:rPr>
-        <w:t>„..</w:t>
-      </w:r>
-      <w:proofErr w:type="gramEnd"/>
-      <w:r>
-        <w:rPr>
-          <w:rFonts w:ascii="Arial" w:hAnsi="Arial" w:cs="Arial"/>
-        </w:rPr>
-        <w:t>wird zum 01.08.2018' in die Klasse 03A versetzt.“</w:t>
+      <w:r>
+        <w:rPr>
+          <w:rFonts w:ascii="Arial" w:hAnsi="Arial" w:cs="Arial"/>
+        </w:rPr>
+        <w:t>„..wird zum 01.08.2018' in die Klasse 03A versetzt.“</w:t>
       </w:r>
     </w:p>
     <w:p>
@@ -1595,19 +1579,11 @@
           <w:rFonts w:ascii="Arial" w:hAnsi="Arial" w:cs="Arial"/>
         </w:rPr>
       </w:pPr>
-      <w:proofErr w:type="gramStart"/>
-      <w:r>
-        <w:rPr>
-          <w:rFonts w:ascii="Arial" w:hAnsi="Arial" w:cs="Arial"/>
-        </w:rPr>
-        <w:t>„..</w:t>
-      </w:r>
-      <w:proofErr w:type="gramEnd"/>
-      <w:r>
-        <w:rPr>
-          <w:rFonts w:ascii="Arial" w:hAnsi="Arial" w:cs="Arial"/>
-        </w:rPr>
-        <w:t>wird zum 01.08.2018 in den Jahrgang 03versetzt.“</w:t>
+      <w:r>
+        <w:rPr>
+          <w:rFonts w:ascii="Arial" w:hAnsi="Arial" w:cs="Arial"/>
+        </w:rPr>
+        <w:t>„..wird zum 01.08.2018 in den Jahrgang 03versetzt.“</w:t>
       </w:r>
     </w:p>
     <w:p>
@@ -1861,7 +1837,6 @@
           <w:b/>
         </w:rPr>
       </w:pPr>
-      <w:proofErr w:type="spellStart"/>
       <w:r>
         <w:rPr>
           <w:rFonts w:ascii="Arial" w:hAnsi="Arial" w:cs="Arial"/>
@@ -1869,7 +1844,6 @@
         </w:rPr>
         <w:t>UnterschriftMitStVertr</w:t>
       </w:r>
-      <w:proofErr w:type="spellEnd"/>
     </w:p>
     <w:p>
       <w:pPr>
@@ -1954,19 +1928,11 @@
           <w:rFonts w:ascii="Arial" w:hAnsi="Arial" w:cs="Arial"/>
         </w:rPr>
       </w:pPr>
-      <w:proofErr w:type="spellStart"/>
-      <w:r>
-        <w:rPr>
-          <w:rFonts w:ascii="Arial" w:hAnsi="Arial" w:cs="Arial"/>
-        </w:rPr>
-        <w:t>UnterschriftMitStVertr</w:t>
-      </w:r>
-      <w:proofErr w:type="spellEnd"/>
-      <w:r>
-        <w:rPr>
-          <w:rFonts w:ascii="Arial" w:hAnsi="Arial" w:cs="Arial"/>
-        </w:rPr>
-        <w:t>=ja</w:t>
+      <w:r>
+        <w:rPr>
+          <w:rFonts w:ascii="Arial" w:hAnsi="Arial" w:cs="Arial"/>
+        </w:rPr>
+        <w:t>UnterschriftMitStVertr=ja</w:t>
       </w:r>
     </w:p>
     <w:p>
@@ -1989,19 +1955,11 @@
           <w:rFonts w:ascii="Arial" w:hAnsi="Arial" w:cs="Arial"/>
         </w:rPr>
       </w:pPr>
-      <w:proofErr w:type="spellStart"/>
-      <w:r>
-        <w:rPr>
-          <w:rFonts w:ascii="Arial" w:hAnsi="Arial" w:cs="Arial"/>
-        </w:rPr>
-        <w:t>UnterschriftMitStVertr</w:t>
-      </w:r>
-      <w:proofErr w:type="spellEnd"/>
-      <w:r>
-        <w:rPr>
-          <w:rFonts w:ascii="Arial" w:hAnsi="Arial" w:cs="Arial"/>
-        </w:rPr>
-        <w:t>=nein</w:t>
+      <w:r>
+        <w:rPr>
+          <w:rFonts w:ascii="Arial" w:hAnsi="Arial" w:cs="Arial"/>
+        </w:rPr>
+        <w:t>UnterschriftMitStVertr=nein</w:t>
       </w:r>
     </w:p>
     <w:p>
@@ -2077,7 +2035,6 @@
           <w:rFonts w:ascii="Arial" w:hAnsi="Arial" w:cs="Arial"/>
           <w:noProof/>
         </w:rPr>
-        <w:lastRenderedPageBreak/>
         <w:t>Beispiel</w:t>
       </w:r>
       <w:r>
@@ -2519,6 +2476,7 @@
           <w:b/>
           <w:noProof/>
         </w:rPr>
+        <w:lastRenderedPageBreak/>
         <w:t>Hinweis</w:t>
       </w:r>
       <w:r>
@@ -2564,7 +2522,6 @@
           <w:rFonts w:ascii="Arial" w:hAnsi="Arial" w:cs="Arial"/>
           <w:b/>
         </w:rPr>
-        <w:lastRenderedPageBreak/>
         <w:t>Jg4AufEinerSeite</w:t>
       </w:r>
     </w:p>
@@ -2736,7 +2693,6 @@
           <w:szCs w:val="24"/>
         </w:rPr>
       </w:pPr>
-      <w:proofErr w:type="spellStart"/>
       <w:r>
         <w:rPr>
           <w:rStyle w:val="tm5"/>
@@ -2748,7 +2704,6 @@
         </w:rPr>
         <w:t>NachnameInVersetzungsvermerk</w:t>
       </w:r>
-      <w:proofErr w:type="spellEnd"/>
       <w:r>
         <w:rPr>
           <w:rFonts w:ascii="Arial" w:hAnsi="Arial" w:cs="Arial"/>
@@ -2789,7 +2744,6 @@
           <w:szCs w:val="24"/>
         </w:rPr>
       </w:pPr>
-      <w:proofErr w:type="spellStart"/>
       <w:r>
         <w:rPr>
           <w:rStyle w:val="tm5"/>
@@ -2801,7 +2755,6 @@
         </w:rPr>
         <w:t>WiderspruchInEingangsphaseAusblenden</w:t>
       </w:r>
-      <w:proofErr w:type="spellEnd"/>
       <w:r>
         <w:rPr>
           <w:rFonts w:ascii="Arial" w:hAnsi="Arial" w:cs="Arial"/>
@@ -2938,7 +2891,6 @@
           <w:szCs w:val="24"/>
         </w:rPr>
       </w:pPr>
-      <w:proofErr w:type="spellStart"/>
       <w:r>
         <w:rPr>
           <w:rStyle w:val="tm5"/>
@@ -2950,7 +2902,6 @@
         </w:rPr>
         <w:t>SonderpaedagogeText</w:t>
       </w:r>
-      <w:proofErr w:type="spellEnd"/>
       <w:r>
         <w:rPr>
           <w:rFonts w:ascii="Arial" w:hAnsi="Arial" w:cs="Arial"/>
@@ -2984,27 +2935,7 @@
           <w:sz w:val="24"/>
           <w:szCs w:val="24"/>
         </w:rPr>
-        <w:t>gogen ist derzeit noch nicht möglich, falls es unterschiedliche Betreuungspersonen gibt, müssen die Zeugnisse getrennt (mit entsprechender Anpassung der Option "</w:t>
-      </w:r>
-      <w:proofErr w:type="spellStart"/>
-      <w:r>
-        <w:rPr>
-          <w:rStyle w:val="tm5"/>
-          <w:rFonts w:ascii="Arial" w:hAnsi="Arial" w:cs="Arial"/>
-          <w:sz w:val="24"/>
-          <w:szCs w:val="24"/>
-        </w:rPr>
-        <w:t>SonderpaedagogeText</w:t>
-      </w:r>
-      <w:proofErr w:type="spellEnd"/>
-      <w:r>
-        <w:rPr>
-          <w:rStyle w:val="tm5"/>
-          <w:rFonts w:ascii="Arial" w:hAnsi="Arial" w:cs="Arial"/>
-          <w:sz w:val="24"/>
-          <w:szCs w:val="24"/>
-        </w:rPr>
-        <w:t>") ausgegeben werden.</w:t>
+        <w:t>gogen ist derzeit noch nicht möglich, falls es unterschiedliche Betreuungspersonen gibt, müssen die Zeugnisse getrennt (mit entsprechender Anpassung der Option "SonderpaedagogeText") ausgegeben werden.</w:t>
       </w:r>
     </w:p>
     <w:p>
@@ -3048,7 +2979,6 @@
         </w:rPr>
         <w:br/>
       </w:r>
-      <w:proofErr w:type="gramStart"/>
       <w:r>
         <w:rPr>
           <w:rStyle w:val="tm5"/>
@@ -3056,9 +2986,8 @@
           <w:sz w:val="24"/>
           <w:szCs w:val="24"/>
         </w:rPr>
-        <w:t>Hier</w:t>
-      </w:r>
-      <w:proofErr w:type="gramEnd"/>
+        <w:t xml:space="preserve">Hier kann ein Text definiert werden, der im 2. Halbjahr des Jahrganges 04 bei </w:t>
+      </w:r>
       <w:r>
         <w:rPr>
           <w:rStyle w:val="tm5"/>
@@ -3066,7 +2995,8 @@
           <w:sz w:val="24"/>
           <w:szCs w:val="24"/>
         </w:rPr>
-        <w:t xml:space="preserve"> kann ein Text definiert werden, der im 2. Halbjahr des Jahrganges 04 bei "Wiederbeginn des Unterrichtes" ausgegeben werden soll.</w:t>
+        <w:lastRenderedPageBreak/>
+        <w:t>"Wiederbeginn des Unterrichtes" ausgegeben werden soll.</w:t>
       </w:r>
       <w:r>
         <w:rPr>
@@ -3117,7 +3047,6 @@
           <w:sz w:val="24"/>
           <w:szCs w:val="24"/>
         </w:rPr>
-        <w:lastRenderedPageBreak/>
         <w:t>Noten2spaltigAbJahrgang</w:t>
       </w:r>
       <w:r>
@@ -3128,7 +3057,6 @@
         </w:rPr>
         <w:br/>
       </w:r>
-      <w:proofErr w:type="gramStart"/>
       <w:r>
         <w:rPr>
           <w:rStyle w:val="tm5"/>
@@ -3136,25 +3064,24 @@
           <w:sz w:val="24"/>
           <w:szCs w:val="24"/>
         </w:rPr>
-        <w:t>Hier</w:t>
-      </w:r>
-      <w:proofErr w:type="gramEnd"/>
-      <w:r>
-        <w:rPr>
-          <w:rStyle w:val="tm5"/>
+        <w:t>Hier kann festgelegt werden, ab welchem Jahrgang die Fächer und Noten 2spaltig ausgegeben werden. Wenn nicht eingetragen ist, erfolgt dies ab dem Jahrgang 04</w:t>
+      </w:r>
+      <w:r>
+        <w:rPr>
           <w:rFonts w:ascii="Arial" w:hAnsi="Arial" w:cs="Arial"/>
           <w:sz w:val="24"/>
           <w:szCs w:val="24"/>
         </w:rPr>
-        <w:t xml:space="preserve"> kann festgelegt werden, ab welchem Jahrgang die Fächer und Noten 2spaltig ausgegeben werden. Wenn nicht eingetragen ist, erfolgt dies ab dem Jahrgang 04</w:t>
-      </w:r>
-      <w:r>
-        <w:rPr>
+        <w:br/>
+      </w:r>
+      <w:r>
+        <w:rPr>
+          <w:rStyle w:val="tm5"/>
           <w:rFonts w:ascii="Arial" w:hAnsi="Arial" w:cs="Arial"/>
           <w:sz w:val="24"/>
           <w:szCs w:val="24"/>
         </w:rPr>
-        <w:br/>
+        <w:t>Beispiel: Noten2spaltigAbJahrgang=03</w:t>
       </w:r>
       <w:r>
         <w:rPr>
@@ -3163,29 +3090,19 @@
           <w:sz w:val="24"/>
           <w:szCs w:val="24"/>
         </w:rPr>
-        <w:t>Beispiel: Noten2spaltigAbJahrgang=03</w:t>
-      </w:r>
-      <w:r>
+        <w:br/>
+      </w:r>
+    </w:p>
+    <w:p>
+      <w:pPr>
+        <w:pStyle w:val="Standard1"/>
         <w:rPr>
           <w:rStyle w:val="tm5"/>
           <w:rFonts w:ascii="Arial" w:hAnsi="Arial" w:cs="Arial"/>
           <w:sz w:val="24"/>
           <w:szCs w:val="24"/>
         </w:rPr>
-        <w:br/>
-      </w:r>
-    </w:p>
-    <w:p>
-      <w:pPr>
-        <w:pStyle w:val="Standard1"/>
-        <w:rPr>
-          <w:rStyle w:val="tm5"/>
-          <w:rFonts w:ascii="Arial" w:hAnsi="Arial" w:cs="Arial"/>
-          <w:sz w:val="24"/>
-          <w:szCs w:val="24"/>
-        </w:rPr>
-      </w:pPr>
-      <w:proofErr w:type="spellStart"/>
+      </w:pPr>
       <w:r>
         <w:rPr>
           <w:rStyle w:val="tm5"/>
@@ -3197,7 +3114,6 @@
         </w:rPr>
         <w:t>BemerkungenAufNeuerSeite</w:t>
       </w:r>
-      <w:proofErr w:type="spellEnd"/>
       <w:r>
         <w:rPr>
           <w:rFonts w:ascii="Arial" w:hAnsi="Arial" w:cs="Arial"/>
@@ -3241,7 +3157,6 @@
           <w:szCs w:val="24"/>
         </w:rPr>
       </w:pPr>
-      <w:proofErr w:type="spellStart"/>
       <w:r>
         <w:rPr>
           <w:rStyle w:val="tm5"/>
@@ -3253,7 +3168,6 @@
         </w:rPr>
         <w:t>NotenPosition</w:t>
       </w:r>
-      <w:proofErr w:type="spellEnd"/>
       <w:r>
         <w:rPr>
           <w:rStyle w:val="tm5"/>
@@ -3265,7 +3179,6 @@
         </w:rPr>
         <w:br/>
       </w:r>
-      <w:proofErr w:type="gramStart"/>
       <w:r>
         <w:rPr>
           <w:rStyle w:val="tm5"/>
@@ -3273,9 +3186,8 @@
           <w:sz w:val="24"/>
           <w:szCs w:val="24"/>
         </w:rPr>
-        <w:t>Hier</w:t>
-      </w:r>
-      <w:proofErr w:type="gramEnd"/>
+        <w:t>Hier kann die Platzierung der Note gesteuert werden. Dies ist nur relevant für Zeugnisse, die neben Noten auch fachbezogene Bemerkungen ausgeben.</w:t>
+      </w:r>
       <w:r>
         <w:rPr>
           <w:rStyle w:val="tm5"/>
@@ -3283,7 +3195,8 @@
           <w:sz w:val="24"/>
           <w:szCs w:val="24"/>
         </w:rPr>
-        <w:t xml:space="preserve"> kann die Platzierung der Note gesteuert werden. Dies ist nur relevant für Zeugnisse, die neben Noten auch fachbezogene Bemerkungen ausgeben.</w:t>
+        <w:br/>
+        <w:t>Optionen:</w:t>
       </w:r>
       <w:r>
         <w:rPr>
@@ -3293,7 +3206,6 @@
           <w:szCs w:val="24"/>
         </w:rPr>
         <w:br/>
-        <w:t>Optionen:</w:t>
       </w:r>
       <w:r>
         <w:rPr>
@@ -3302,9 +3214,8 @@
           <w:sz w:val="24"/>
           <w:szCs w:val="24"/>
         </w:rPr>
-        <w:br/>
-      </w:r>
-      <w:proofErr w:type="spellStart"/>
+        <w:t>NotenPosition=U</w:t>
+      </w:r>
       <w:r>
         <w:rPr>
           <w:rStyle w:val="tm5"/>
@@ -3312,9 +3223,8 @@
           <w:sz w:val="24"/>
           <w:szCs w:val="24"/>
         </w:rPr>
-        <w:t>NotenPosition</w:t>
-      </w:r>
-      <w:proofErr w:type="spellEnd"/>
+        <w:t xml:space="preserve"> </w:t>
+      </w:r>
       <w:r>
         <w:rPr>
           <w:rStyle w:val="tm5"/>
@@ -3322,7 +3232,7 @@
           <w:sz w:val="24"/>
           <w:szCs w:val="24"/>
         </w:rPr>
-        <w:t>=U</w:t>
+        <w:sym w:font="Wingdings" w:char="F0E8"/>
       </w:r>
       <w:r>
         <w:rPr>
@@ -3331,7 +3241,7 @@
           <w:sz w:val="24"/>
           <w:szCs w:val="24"/>
         </w:rPr>
-        <w:t xml:space="preserve"> </w:t>
+        <w:t xml:space="preserve"> Noten werden unter der fachbezogenen Bem. ausgegeben</w:t>
       </w:r>
       <w:r>
         <w:rPr>
@@ -3340,7 +3250,7 @@
           <w:sz w:val="24"/>
           <w:szCs w:val="24"/>
         </w:rPr>
-        <w:sym w:font="Wingdings" w:char="F0E8"/>
+        <w:br/>
       </w:r>
       <w:r>
         <w:rPr>
@@ -3349,7 +3259,7 @@
           <w:sz w:val="24"/>
           <w:szCs w:val="24"/>
         </w:rPr>
-        <w:t xml:space="preserve"> Noten werden unter der fachbezogenen Bem. ausgegeben</w:t>
+        <w:t>NotenPosition=</w:t>
       </w:r>
       <w:r>
         <w:rPr>
@@ -3358,9 +3268,8 @@
           <w:sz w:val="24"/>
           <w:szCs w:val="24"/>
         </w:rPr>
-        <w:br/>
-      </w:r>
-      <w:proofErr w:type="spellStart"/>
+        <w:t xml:space="preserve">O </w:t>
+      </w:r>
       <w:r>
         <w:rPr>
           <w:rStyle w:val="tm5"/>
@@ -3368,9 +3277,8 @@
           <w:sz w:val="24"/>
           <w:szCs w:val="24"/>
         </w:rPr>
-        <w:t>NotenPosition</w:t>
-      </w:r>
-      <w:proofErr w:type="spellEnd"/>
+        <w:sym w:font="Wingdings" w:char="F0E8"/>
+      </w:r>
       <w:r>
         <w:rPr>
           <w:rStyle w:val="tm5"/>
@@ -3378,7 +3286,7 @@
           <w:sz w:val="24"/>
           <w:szCs w:val="24"/>
         </w:rPr>
-        <w:t>=</w:t>
+        <w:t xml:space="preserve"> Noten werden oberhalb der fachbezogenen Bem. ausgegeben</w:t>
       </w:r>
       <w:r>
         <w:rPr>
@@ -3387,25 +3295,29 @@
           <w:sz w:val="24"/>
           <w:szCs w:val="24"/>
         </w:rPr>
-        <w:t xml:space="preserve">O </w:t>
-      </w:r>
-      <w:r>
+        <w:br/>
+      </w:r>
+    </w:p>
+    <w:p>
+      <w:pPr>
+        <w:pStyle w:val="Standard1"/>
         <w:rPr>
           <w:rStyle w:val="tm5"/>
           <w:rFonts w:ascii="Arial" w:hAnsi="Arial" w:cs="Arial"/>
           <w:sz w:val="24"/>
           <w:szCs w:val="24"/>
         </w:rPr>
-        <w:sym w:font="Wingdings" w:char="F0E8"/>
-      </w:r>
+      </w:pPr>
       <w:r>
         <w:rPr>
           <w:rStyle w:val="tm5"/>
           <w:rFonts w:ascii="Arial" w:hAnsi="Arial" w:cs="Arial"/>
+          <w:b/>
+          <w:bCs/>
           <w:sz w:val="24"/>
           <w:szCs w:val="24"/>
         </w:rPr>
-        <w:t xml:space="preserve"> Noten werden oberhalb der fachbezogenen Bem. ausgegeben</w:t>
+        <w:t>SFESeite2</w:t>
       </w:r>
       <w:r>
         <w:rPr>
@@ -3415,6 +3327,156 @@
           <w:szCs w:val="24"/>
         </w:rPr>
         <w:br/>
+        <w:t>Ist diese Option aktiviert (ohne vorangestelltes Semikolon) wird die Schulformempfehlung</w:t>
+      </w:r>
+      <w:r>
+        <w:rPr>
+          <w:rStyle w:val="tm5"/>
+          <w:rFonts w:ascii="Arial" w:hAnsi="Arial" w:cs="Arial"/>
+          <w:sz w:val="24"/>
+          <w:szCs w:val="24"/>
+        </w:rPr>
+        <w:t xml:space="preserve"> im Halbjahreszeugnis auf Seite 2 nach Anlage „Schulformempfehlung“ gemäß VVzAO-GS </w:t>
+      </w:r>
+      <w:r>
+        <w:rPr>
+          <w:rStyle w:val="tm5"/>
+          <w:rFonts w:ascii="Arial" w:hAnsi="Arial" w:cs="Arial"/>
+          <w:sz w:val="24"/>
+          <w:szCs w:val="24"/>
+        </w:rPr>
+        <w:t>ge</w:t>
+      </w:r>
+      <w:r>
+        <w:rPr>
+          <w:rStyle w:val="tm5"/>
+          <w:rFonts w:ascii="Arial" w:hAnsi="Arial" w:cs="Arial"/>
+          <w:sz w:val="24"/>
+          <w:szCs w:val="24"/>
+        </w:rPr>
+        <w:t>druck</w:t>
+      </w:r>
+      <w:r>
+        <w:rPr>
+          <w:rStyle w:val="tm5"/>
+          <w:rFonts w:ascii="Arial" w:hAnsi="Arial" w:cs="Arial"/>
+          <w:sz w:val="24"/>
+          <w:szCs w:val="24"/>
+        </w:rPr>
+        <w:t>t</w:t>
+      </w:r>
+      <w:r>
+        <w:rPr>
+          <w:rStyle w:val="tm5"/>
+          <w:rFonts w:ascii="Arial" w:hAnsi="Arial" w:cs="Arial"/>
+          <w:sz w:val="24"/>
+          <w:szCs w:val="24"/>
+        </w:rPr>
+        <w:t>.</w:t>
+      </w:r>
+    </w:p>
+    <w:p>
+      <w:pPr>
+        <w:pStyle w:val="Standard1"/>
+        <w:rPr>
+          <w:rStyle w:val="tm5"/>
+          <w:rFonts w:ascii="Arial" w:hAnsi="Arial" w:cs="Arial"/>
+          <w:sz w:val="24"/>
+          <w:szCs w:val="24"/>
+        </w:rPr>
+      </w:pPr>
+      <w:r>
+        <w:rPr>
+          <w:rStyle w:val="tm5"/>
+          <w:rFonts w:ascii="Arial" w:hAnsi="Arial" w:cs="Arial"/>
+          <w:b/>
+          <w:bCs/>
+          <w:sz w:val="24"/>
+          <w:szCs w:val="24"/>
+        </w:rPr>
+        <w:t>AbstandNachNotenblock</w:t>
+      </w:r>
+      <w:r>
+        <w:rPr>
+          <w:rStyle w:val="tm5"/>
+          <w:rFonts w:ascii="Arial" w:hAnsi="Arial" w:cs="Arial"/>
+          <w:sz w:val="24"/>
+          <w:szCs w:val="24"/>
+        </w:rPr>
+        <w:br/>
+        <w:t xml:space="preserve">Hier kann der Abstand nach dem Notenblock definiert werden. Der Standardwert beträgt 3. Insbesondere bei </w:t>
+      </w:r>
+      <w:r>
+        <w:rPr>
+          <w:rStyle w:val="tm5"/>
+          <w:rFonts w:ascii="Arial" w:hAnsi="Arial" w:cs="Arial"/>
+          <w:sz w:val="24"/>
+          <w:szCs w:val="24"/>
+        </w:rPr>
+        <w:t>einseitige</w:t>
+      </w:r>
+      <w:r>
+        <w:rPr>
+          <w:rStyle w:val="tm5"/>
+          <w:rFonts w:ascii="Arial" w:hAnsi="Arial" w:cs="Arial"/>
+          <w:sz w:val="24"/>
+          <w:szCs w:val="24"/>
+        </w:rPr>
+        <w:t>n</w:t>
+      </w:r>
+      <w:r>
+        <w:rPr>
+          <w:rStyle w:val="tm5"/>
+          <w:rFonts w:ascii="Arial" w:hAnsi="Arial" w:cs="Arial"/>
+          <w:sz w:val="24"/>
+          <w:szCs w:val="24"/>
+        </w:rPr>
+        <w:t xml:space="preserve"> Zeugnisse</w:t>
+      </w:r>
+      <w:r>
+        <w:rPr>
+          <w:rStyle w:val="tm5"/>
+          <w:rFonts w:ascii="Arial" w:hAnsi="Arial" w:cs="Arial"/>
+          <w:sz w:val="24"/>
+          <w:szCs w:val="24"/>
+        </w:rPr>
+        <w:t>n</w:t>
+      </w:r>
+      <w:r>
+        <w:rPr>
+          <w:rStyle w:val="tm5"/>
+          <w:rFonts w:ascii="Arial" w:hAnsi="Arial" w:cs="Arial"/>
+          <w:sz w:val="24"/>
+          <w:szCs w:val="24"/>
+        </w:rPr>
+        <w:t xml:space="preserve"> der Jahrgangstufe 4.2 </w:t>
+      </w:r>
+      <w:r>
+        <w:rPr>
+          <w:rStyle w:val="tm5"/>
+          <w:rFonts w:ascii="Arial" w:hAnsi="Arial" w:cs="Arial"/>
+          <w:sz w:val="24"/>
+          <w:szCs w:val="24"/>
+        </w:rPr>
+        <w:t>kann das Layout durch einen größeren Abstand nach dem Notenblock verbessert werden. z.B</w:t>
+      </w:r>
+      <w:r>
+        <w:rPr>
+          <w:rStyle w:val="tm5"/>
+          <w:rFonts w:ascii="Arial" w:hAnsi="Arial" w:cs="Arial"/>
+          <w:sz w:val="24"/>
+          <w:szCs w:val="24"/>
+        </w:rPr>
+        <w:br/>
+      </w:r>
+      <w:r>
+        <w:rPr>
+          <w:rStyle w:val="tm5"/>
+          <w:rFonts w:ascii="Arial" w:hAnsi="Arial" w:cs="Arial"/>
+          <w:sz w:val="24"/>
+          <w:szCs w:val="24"/>
+        </w:rPr>
+        <w:t>AbstandNachNotenblock=15</w:t>
       </w:r>
     </w:p>
     <w:p>
@@ -3485,40 +3547,19 @@
           <w:sz w:val="24"/>
           <w:szCs w:val="24"/>
         </w:rPr>
-        <w:t xml:space="preserve">Die folgenden Optionen werden nur benötigt, falls das Zeugnis auch einen "Ankreuzbereich" für das Arbeits- und Sozialverhalten enthält. Es gibt nämlich Schulen, bei denen ASV im Jahrgang 04 nicht als Text, sondern als "Ankreuzkompetenzen" ausgegeben werden. Das Hybridzeugnis kann bei Vorhandensein solcher Daten diese auch ausgeben, das beschränkt sich aber nur auf </w:t>
-      </w:r>
-      <w:proofErr w:type="gramStart"/>
-      <w:r>
+        <w:t>Die folgenden Optionen werden nur benötigt, falls das Zeugnis auch einen "Ankreuzbereich" für das Arbeits- und Sozialverhalten enthält. Es gibt nämlich Schulen, bei denen ASV im Jahrgang 04 nicht als Text, sondern als "Ankreuzkompetenzen" ausgegeben werden. Das Hybridzeugnis kann bei Vorhandensein solcher Daten diese auch ausgeben, das beschränkt sich aber nur auf ASV Kompetenzen, sollen Ankreuzkompetenzen anderer Fächer ausgegeben werden, so ist das Ankreuzzeugnis zu verwenden.</w:t>
+      </w:r>
+    </w:p>
+    <w:p>
+      <w:pPr>
+        <w:pStyle w:val="Standard1"/>
         <w:rPr>
           <w:rStyle w:val="tm5"/>
           <w:rFonts w:ascii="Arial" w:hAnsi="Arial" w:cs="Arial"/>
           <w:sz w:val="24"/>
           <w:szCs w:val="24"/>
         </w:rPr>
-        <w:t>ASV Kompetenzen</w:t>
-      </w:r>
-      <w:proofErr w:type="gramEnd"/>
-      <w:r>
-        <w:rPr>
-          <w:rStyle w:val="tm5"/>
-          <w:rFonts w:ascii="Arial" w:hAnsi="Arial" w:cs="Arial"/>
-          <w:sz w:val="24"/>
-          <w:szCs w:val="24"/>
-        </w:rPr>
-        <w:t>, sollen Ankreuzkompetenzen anderer Fächer ausgegeben werden, so ist das Ankreuzzeugnis zu verwenden.</w:t>
-      </w:r>
-    </w:p>
-    <w:p>
-      <w:pPr>
-        <w:pStyle w:val="Standard1"/>
-        <w:rPr>
-          <w:rStyle w:val="tm5"/>
-          <w:rFonts w:ascii="Arial" w:hAnsi="Arial" w:cs="Arial"/>
-          <w:sz w:val="24"/>
-          <w:szCs w:val="24"/>
-        </w:rPr>
-      </w:pPr>
-      <w:proofErr w:type="spellStart"/>
+      </w:pPr>
       <w:r>
         <w:rPr>
           <w:rStyle w:val="tm5"/>
@@ -3530,7 +3571,6 @@
         </w:rPr>
         <w:t>KeineASVAKK</w:t>
       </w:r>
-      <w:proofErr w:type="spellEnd"/>
       <w:r>
         <w:rPr>
           <w:rFonts w:ascii="Arial" w:hAnsi="Arial" w:cs="Arial"/>
@@ -3546,9 +3586,8 @@
           <w:sz w:val="24"/>
           <w:szCs w:val="24"/>
         </w:rPr>
-        <w:t xml:space="preserve">Fall diese Option vorhanden ist, werden trotz Vorhandensein von ASV-Ankreuzkompetenzen diese nicht auf dem Zeugnis ausgegeben. Es gibt Schulen, die diese Angaben stattdessen </w:t>
-      </w:r>
-      <w:proofErr w:type="gramStart"/>
+        <w:t xml:space="preserve">Fall diese Option vorhanden ist, werden trotz Vorhandensein von ASV-Ankreuzkompetenzen diese nicht auf dem Zeugnis ausgegeben. Es gibt Schulen, die </w:t>
+      </w:r>
       <w:r>
         <w:rPr>
           <w:rStyle w:val="tm5"/>
@@ -3556,66 +3595,56 @@
           <w:sz w:val="24"/>
           <w:szCs w:val="24"/>
         </w:rPr>
-        <w:t>auf einen separaten Beiblatt</w:t>
-      </w:r>
-      <w:proofErr w:type="gramEnd"/>
-      <w:r>
-        <w:rPr>
-          <w:rStyle w:val="tm5"/>
+        <w:lastRenderedPageBreak/>
+        <w:t>diese Angaben stattdessen auf einen separaten Beiblatt zum Zeugnis ausgeben, dann sollen die ASV-Ankreuzkompetenzen im eigentlichen Zeugnis nicht ausgegeben werden.</w:t>
+      </w:r>
+    </w:p>
+    <w:p>
+      <w:pPr>
+        <w:rPr>
+          <w:rFonts w:ascii="Arial" w:hAnsi="Arial" w:cs="Arial"/>
+          <w:b/>
+          <w:noProof/>
+        </w:rPr>
+      </w:pPr>
+      <w:r>
+        <w:rPr>
+          <w:rFonts w:ascii="Arial" w:hAnsi="Arial" w:cs="Arial"/>
+          <w:b/>
+          <w:noProof/>
+        </w:rPr>
+        <w:t>Kopfhoehe</w:t>
+      </w:r>
+    </w:p>
+    <w:p>
+      <w:pPr>
+        <w:rPr>
+          <w:rFonts w:ascii="Arial" w:hAnsi="Arial" w:cs="Arial"/>
+          <w:noProof/>
+        </w:rPr>
+      </w:pPr>
+      <w:r>
+        <w:rPr>
+          <w:rFonts w:ascii="Arial" w:hAnsi="Arial" w:cs="Arial"/>
+          <w:noProof/>
+        </w:rPr>
+        <w:t>Hier kann die Höhe des „Fachkopfes“ festgelegt werden (in mm). Der Wert hängt von der Textlänge der verwendeten „Kompetenzstufen“ ab und muss experimentell ermittelt werden. Vorgabe ist „Kopfhoehe=30“.</w:t>
+      </w:r>
+    </w:p>
+    <w:p>
+      <w:pPr>
+        <w:pStyle w:val="Standard1"/>
+        <w:rPr>
           <w:rFonts w:ascii="Arial" w:hAnsi="Arial" w:cs="Arial"/>
           <w:sz w:val="24"/>
           <w:szCs w:val="24"/>
         </w:rPr>
-        <w:t xml:space="preserve"> zum Zeugnis ausgeben, dann sollen die ASV-Ankreuzkompetenzen im eigentlichen Zeugnis nicht ausgegeben werden.</w:t>
-      </w:r>
-    </w:p>
-    <w:p>
-      <w:pPr>
-        <w:rPr>
-          <w:rFonts w:ascii="Arial" w:hAnsi="Arial" w:cs="Arial"/>
-          <w:b/>
-          <w:noProof/>
-        </w:rPr>
-      </w:pPr>
-      <w:r>
-        <w:rPr>
-          <w:rFonts w:ascii="Arial" w:hAnsi="Arial" w:cs="Arial"/>
-          <w:b/>
-          <w:noProof/>
-        </w:rPr>
-        <w:t>Kopfhoehe</w:t>
-      </w:r>
-    </w:p>
-    <w:p>
-      <w:pPr>
-        <w:rPr>
-          <w:rFonts w:ascii="Arial" w:hAnsi="Arial" w:cs="Arial"/>
-          <w:noProof/>
-        </w:rPr>
-      </w:pPr>
-      <w:r>
-        <w:rPr>
-          <w:rFonts w:ascii="Arial" w:hAnsi="Arial" w:cs="Arial"/>
-          <w:noProof/>
-        </w:rPr>
-        <w:t>Hier kann die Höhe des „Fachkopfes“ festgelegt werden (in mm). Der Wert hängt von der Textlänge der verwendeten „Kompetenzstufen“ ab und muss experimentell ermittelt werden. Vorgabe ist „Kopfhoehe=30“.</w:t>
-      </w:r>
-    </w:p>
-    <w:p>
-      <w:pPr>
-        <w:pStyle w:val="Standard1"/>
-        <w:rPr>
-          <w:rFonts w:ascii="Arial" w:hAnsi="Arial" w:cs="Arial"/>
-          <w:sz w:val="24"/>
-          <w:szCs w:val="24"/>
-        </w:rPr>
-      </w:pPr>
-      <w:r>
-        <w:rPr>
-          <w:rFonts w:ascii="Arial" w:hAnsi="Arial" w:cs="Arial"/>
-          <w:noProof/>
-        </w:rPr>
-        <w:lastRenderedPageBreak/>
+      </w:pPr>
+      <w:r>
+        <w:rPr>
+          <w:rFonts w:ascii="Arial" w:hAnsi="Arial" w:cs="Arial"/>
+          <w:noProof/>
+        </w:rPr>
         <w:drawing>
           <wp:inline distT="0" distB="0" distL="0" distR="0" wp14:anchorId="59A1306A" wp14:editId="17CB2695">
             <wp:extent cx="2639695" cy="2305685"/>
@@ -3686,7 +3715,6 @@
           <w:b/>
         </w:rPr>
       </w:pPr>
-      <w:proofErr w:type="spellStart"/>
       <w:r>
         <w:rPr>
           <w:rFonts w:ascii="Arial" w:hAnsi="Arial" w:cs="Arial"/>
@@ -3708,7 +3736,6 @@
         </w:rPr>
         <w:t>he</w:t>
       </w:r>
-      <w:proofErr w:type="spellEnd"/>
     </w:p>
     <w:p>
       <w:pPr>
@@ -3822,7 +3849,15 @@
           <w:rFonts w:ascii="Arial" w:hAnsi="Arial" w:cs="Arial"/>
           <w:noProof/>
         </w:rPr>
-        <w:t>Wenn keine individuellen Angaben gemacht werden, werden die Texte für die Kompetenzstufen bei jedem „Fachkopf“ ausgegeben (siehe Abbildung oben). Dadurch wird natürlich relativ viel Platz verbraucht. Über die Optionen „FachKopfSichtbarE1=“ usw. kann für jeden Jahrgang individuell festgelegt werden, bei welchen Fächern der Kopf bzw. die Kompetenzstufen ausgegeben werden sollen. Dies sollte bei den Fächern der Fall sein, die auf einer Seite als erste erscheinen. Da dies aber von mehreren Faktoren abhängt (Reihenfolge der Fächer, Anzahl der Kompetenzbeschreibungen pro Fach, Höhe des Fachkopfes, „Zusammhalten“ der einzelnen Fächer usw.), kann nicht automatisch entschieden werden, bei welchen Fächern die Texte für die Kompetenzstufen ausgegeben werden sollen. Zudem kann die Anzahl der Kompetenzbeschreibungen bei den einzelnen Jahrgängen sehr unterschiedlich sein. Daher kann über die Optionen „FachKopfSichtbarE1=“ usw. für jeden Jahrgang separat festgelegt werden, bei welchen Fächern der Kopf ausgegeben werden soll. Dabei sind die betreffenden Fachkürzel, getrennt durch Semikolon, anzugeben. Welche dies sind, muss für jeden Jahrgang experimentell festgelegt werden. Das sollte natürlich erst dann geschehen, wenn endgültig festgelegt ist, welche Kompetenzbeschreibungen für die einzelnen Fächer zur Verfügung stehen sollen und in welcher Reihenfolge die Fächer auf dem Zeugnis ausgegeben werden.</w:t>
+        <w:t xml:space="preserve">Wenn keine individuellen Angaben gemacht werden, werden die Texte für die Kompetenzstufen bei jedem „Fachkopf“ ausgegeben (siehe Abbildung oben). Dadurch wird natürlich relativ viel Platz verbraucht. Über die Optionen „FachKopfSichtbarE1=“ usw. kann für jeden Jahrgang individuell festgelegt werden, bei welchen Fächern der Kopf bzw. die Kompetenzstufen ausgegeben werden sollen. Dies sollte bei den Fächern der Fall sein, die auf einer Seite als erste erscheinen. Da dies aber von mehreren Faktoren abhängt (Reihenfolge der Fächer, Anzahl der Kompetenzbeschreibungen pro Fach, Höhe des Fachkopfes, „Zusammhalten“ der einzelnen Fächer usw.), kann nicht automatisch entschieden werden, bei welchen Fächern die Texte für die Kompetenzstufen ausgegeben werden sollen. Zudem kann die Anzahl der Kompetenzbeschreibungen bei den einzelnen Jahrgängen sehr unterschiedlich sein. Daher kann über die Optionen „FachKopfSichtbarE1=“ usw. für jeden Jahrgang separat festgelegt werden, bei welchen Fächern der Kopf ausgegeben werden soll. Dabei sind die betreffenden Fachkürzel, getrennt durch Semikolon, anzugeben. Welche dies sind, muss für jeden Jahrgang experimentell festgelegt werden. Das sollte natürlich erst dann geschehen, wenn endgültig festgelegt ist, welche Kompetenzbeschreibungen für die einzelnen </w:t>
+      </w:r>
+      <w:r>
+        <w:rPr>
+          <w:rFonts w:ascii="Arial" w:hAnsi="Arial" w:cs="Arial"/>
+          <w:noProof/>
+        </w:rPr>
+        <w:lastRenderedPageBreak/>
+        <w:t>Fächer zur Verfügung stehen sollen und in welcher Reihenfolge die Fächer auf dem Zeugnis ausgegeben werden.</w:t>
       </w:r>
     </w:p>
     <w:p>
@@ -3917,7 +3952,6 @@
           <w:b/>
           <w:noProof/>
         </w:rPr>
-        <w:lastRenderedPageBreak/>
         <w:t>Ankreuzsymbol</w:t>
       </w:r>
     </w:p>
@@ -4149,7 +4183,7 @@
 </file>
 
 <file path=word/endnotes.xml><?xml version="1.0" encoding="utf-8"?>
-<w:endnotes xmlns:wpc="http://schemas.microsoft.com/office/word/2010/wordprocessingCanvas" xmlns:cx="http://schemas.microsoft.com/office/drawing/2014/chartex" xmlns:cx1="http://schemas.microsoft.com/office/drawing/2015/9/8/chartex" xmlns:cx2="http://schemas.microsoft.com/office/drawing/2015/10/21/chartex" xmlns:cx3="http://schemas.microsoft.com/office/drawing/2016/5/9/chartex" xmlns:cx4="http://schemas.microsoft.com/office/drawing/2016/5/10/chartex" xmlns:cx5="http://schemas.microsoft.com/office/drawing/2016/5/11/chartex" xmlns:cx6="http://schemas.microsoft.com/office/drawing/2016/5/12/chartex" xmlns:cx7="http://schemas.microsoft.com/office/drawing/2016/5/13/chartex" xmlns:cx8="http://schemas.microsoft.com/office/drawing/2016/5/14/chartex" xmlns:mc="http://schemas.openxmlformats.org/markup-compatibility/2006" xmlns:aink="http://schemas.microsoft.com/office/drawing/2016/ink" xmlns:am3d="http://schemas.microsoft.com/office/drawing/2017/model3d" xmlns:o="urn:schemas-microsoft-com:office:office" xmlns:oel="http://schemas.microsoft.com/office/2019/extlst" xmlns:r="http://schemas.openxmlformats.org/officeDocument/2006/relationships" xmlns:m="http://schemas.openxmlformats.org/officeDocument/2006/math" xmlns:v="urn:schemas-microsoft-com:vml" xmlns:wp14="http://schemas.microsoft.com/office/word/2010/wordprocessingDrawing" xmlns:wp="http://schemas.openxmlformats.org/drawingml/2006/wordprocessingDrawing" xmlns:w10="urn:schemas-microsoft-com:office:word" xmlns:w="http://schemas.openxmlformats.org/wordprocessingml/2006/main" xmlns:w14="http://schemas.microsoft.com/office/word/2010/wordml" xmlns:w15="http://schemas.microsoft.com/office/word/2012/wordml" xmlns:w16cex="http://schemas.microsoft.com/office/word/2018/wordml/cex" xmlns:w16cid="http://schemas.microsoft.com/office/word/2016/wordml/cid" xmlns:w16="http://schemas.microsoft.com/office/word/2018/wordml" xmlns:w16du="http://schemas.microsoft.com/office/word/2023/wordml/word16du" xmlns:w16sdtdh="http://schemas.microsoft.com/office/word/2020/wordml/sdtdatahash" xmlns:w16se="http://schemas.microsoft.com/office/word/2015/wordml/symex" xmlns:wpg="http://schemas.microsoft.com/office/word/2010/wordprocessingGroup" xmlns:wpi="http://schemas.microsoft.com/office/word/2010/wordprocessingInk" xmlns:wne="http://schemas.microsoft.com/office/word/2006/wordml" xmlns:wps="http://schemas.microsoft.com/office/word/2010/wordprocessingShape" mc:Ignorable="w14 w15 w16se w16cid w16 w16cex w16sdtdh wp14">
+<w:endnotes xmlns:wpc="http://schemas.microsoft.com/office/word/2010/wordprocessingCanvas" xmlns:cx="http://schemas.microsoft.com/office/drawing/2014/chartex" xmlns:cx1="http://schemas.microsoft.com/office/drawing/2015/9/8/chartex" xmlns:cx2="http://schemas.microsoft.com/office/drawing/2015/10/21/chartex" xmlns:cx3="http://schemas.microsoft.com/office/drawing/2016/5/9/chartex" xmlns:cx4="http://schemas.microsoft.com/office/drawing/2016/5/10/chartex" xmlns:cx5="http://schemas.microsoft.com/office/drawing/2016/5/11/chartex" xmlns:cx6="http://schemas.microsoft.com/office/drawing/2016/5/12/chartex" xmlns:cx7="http://schemas.microsoft.com/office/drawing/2016/5/13/chartex" xmlns:cx8="http://schemas.microsoft.com/office/drawing/2016/5/14/chartex" xmlns:mc="http://schemas.openxmlformats.org/markup-compatibility/2006" xmlns:aink="http://schemas.microsoft.com/office/drawing/2016/ink" xmlns:am3d="http://schemas.microsoft.com/office/drawing/2017/model3d" xmlns:o="urn:schemas-microsoft-com:office:office" xmlns:oel="http://schemas.microsoft.com/office/2019/extlst" xmlns:r="http://schemas.openxmlformats.org/officeDocument/2006/relationships" xmlns:m="http://schemas.openxmlformats.org/officeDocument/2006/math" xmlns:v="urn:schemas-microsoft-com:vml" xmlns:wp14="http://schemas.microsoft.com/office/word/2010/wordprocessingDrawing" xmlns:wp="http://schemas.openxmlformats.org/drawingml/2006/wordprocessingDrawing" xmlns:w10="urn:schemas-microsoft-com:office:word" xmlns:w="http://schemas.openxmlformats.org/wordprocessingml/2006/main" xmlns:w14="http://schemas.microsoft.com/office/word/2010/wordml" xmlns:w15="http://schemas.microsoft.com/office/word/2012/wordml" xmlns:w16cex="http://schemas.microsoft.com/office/word/2018/wordml/cex" xmlns:w16cid="http://schemas.microsoft.com/office/word/2016/wordml/cid" xmlns:w16="http://schemas.microsoft.com/office/word/2018/wordml" xmlns:w16sdtdh="http://schemas.microsoft.com/office/word/2020/wordml/sdtdatahash" xmlns:w16se="http://schemas.microsoft.com/office/word/2015/wordml/symex" xmlns:wpg="http://schemas.microsoft.com/office/word/2010/wordprocessingGroup" xmlns:wpi="http://schemas.microsoft.com/office/word/2010/wordprocessingInk" xmlns:wne="http://schemas.microsoft.com/office/word/2006/wordml" xmlns:wps="http://schemas.microsoft.com/office/word/2010/wordprocessingShape" mc:Ignorable="w14 w15 w16se w16cid w16 w16cex w16sdtdh wp14">
   <w:endnote w:type="separator" w:id="-1">
     <w:p>
       <w:r>
@@ -4168,7 +4202,7 @@
 </file>
 
 <file path=word/footnotes.xml><?xml version="1.0" encoding="utf-8"?>
-<w:footnotes xmlns:wpc="http://schemas.microsoft.com/office/word/2010/wordprocessingCanvas" xmlns:cx="http://schemas.microsoft.com/office/drawing/2014/chartex" xmlns:cx1="http://schemas.microsoft.com/office/drawing/2015/9/8/chartex" xmlns:cx2="http://schemas.microsoft.com/office/drawing/2015/10/21/chartex" xmlns:cx3="http://schemas.microsoft.com/office/drawing/2016/5/9/chartex" xmlns:cx4="http://schemas.microsoft.com/office/drawing/2016/5/10/chartex" xmlns:cx5="http://schemas.microsoft.com/office/drawing/2016/5/11/chartex" xmlns:cx6="http://schemas.microsoft.com/office/drawing/2016/5/12/chartex" xmlns:cx7="http://schemas.microsoft.com/office/drawing/2016/5/13/chartex" xmlns:cx8="http://schemas.microsoft.com/office/drawing/2016/5/14/chartex" xmlns:mc="http://schemas.openxmlformats.org/markup-compatibility/2006" xmlns:aink="http://schemas.microsoft.com/office/drawing/2016/ink" xmlns:am3d="http://schemas.microsoft.com/office/drawing/2017/model3d" xmlns:o="urn:schemas-microsoft-com:office:office" xmlns:oel="http://schemas.microsoft.com/office/2019/extlst" xmlns:r="http://schemas.openxmlformats.org/officeDocument/2006/relationships" xmlns:m="http://schemas.openxmlformats.org/officeDocument/2006/math" xmlns:v="urn:schemas-microsoft-com:vml" xmlns:wp14="http://schemas.microsoft.com/office/word/2010/wordprocessingDrawing" xmlns:wp="http://schemas.openxmlformats.org/drawingml/2006/wordprocessingDrawing" xmlns:w10="urn:schemas-microsoft-com:office:word" xmlns:w="http://schemas.openxmlformats.org/wordprocessingml/2006/main" xmlns:w14="http://schemas.microsoft.com/office/word/2010/wordml" xmlns:w15="http://schemas.microsoft.com/office/word/2012/wordml" xmlns:w16cex="http://schemas.microsoft.com/office/word/2018/wordml/cex" xmlns:w16cid="http://schemas.microsoft.com/office/word/2016/wordml/cid" xmlns:w16="http://schemas.microsoft.com/office/word/2018/wordml" xmlns:w16du="http://schemas.microsoft.com/office/word/2023/wordml/word16du" xmlns:w16sdtdh="http://schemas.microsoft.com/office/word/2020/wordml/sdtdatahash" xmlns:w16se="http://schemas.microsoft.com/office/word/2015/wordml/symex" xmlns:wpg="http://schemas.microsoft.com/office/word/2010/wordprocessingGroup" xmlns:wpi="http://schemas.microsoft.com/office/word/2010/wordprocessingInk" xmlns:wne="http://schemas.microsoft.com/office/word/2006/wordml" xmlns:wps="http://schemas.microsoft.com/office/word/2010/wordprocessingShape" mc:Ignorable="w14 w15 w16se w16cid w16 w16cex w16sdtdh wp14">
+<w:footnotes xmlns:wpc="http://schemas.microsoft.com/office/word/2010/wordprocessingCanvas" xmlns:cx="http://schemas.microsoft.com/office/drawing/2014/chartex" xmlns:cx1="http://schemas.microsoft.com/office/drawing/2015/9/8/chartex" xmlns:cx2="http://schemas.microsoft.com/office/drawing/2015/10/21/chartex" xmlns:cx3="http://schemas.microsoft.com/office/drawing/2016/5/9/chartex" xmlns:cx4="http://schemas.microsoft.com/office/drawing/2016/5/10/chartex" xmlns:cx5="http://schemas.microsoft.com/office/drawing/2016/5/11/chartex" xmlns:cx6="http://schemas.microsoft.com/office/drawing/2016/5/12/chartex" xmlns:cx7="http://schemas.microsoft.com/office/drawing/2016/5/13/chartex" xmlns:cx8="http://schemas.microsoft.com/office/drawing/2016/5/14/chartex" xmlns:mc="http://schemas.openxmlformats.org/markup-compatibility/2006" xmlns:aink="http://schemas.microsoft.com/office/drawing/2016/ink" xmlns:am3d="http://schemas.microsoft.com/office/drawing/2017/model3d" xmlns:o="urn:schemas-microsoft-com:office:office" xmlns:oel="http://schemas.microsoft.com/office/2019/extlst" xmlns:r="http://schemas.openxmlformats.org/officeDocument/2006/relationships" xmlns:m="http://schemas.openxmlformats.org/officeDocument/2006/math" xmlns:v="urn:schemas-microsoft-com:vml" xmlns:wp14="http://schemas.microsoft.com/office/word/2010/wordprocessingDrawing" xmlns:wp="http://schemas.openxmlformats.org/drawingml/2006/wordprocessingDrawing" xmlns:w10="urn:schemas-microsoft-com:office:word" xmlns:w="http://schemas.openxmlformats.org/wordprocessingml/2006/main" xmlns:w14="http://schemas.microsoft.com/office/word/2010/wordml" xmlns:w15="http://schemas.microsoft.com/office/word/2012/wordml" xmlns:w16cex="http://schemas.microsoft.com/office/word/2018/wordml/cex" xmlns:w16cid="http://schemas.microsoft.com/office/word/2016/wordml/cid" xmlns:w16="http://schemas.microsoft.com/office/word/2018/wordml" xmlns:w16sdtdh="http://schemas.microsoft.com/office/word/2020/wordml/sdtdatahash" xmlns:w16se="http://schemas.microsoft.com/office/word/2015/wordml/symex" xmlns:wpg="http://schemas.microsoft.com/office/word/2010/wordprocessingGroup" xmlns:wpi="http://schemas.microsoft.com/office/word/2010/wordprocessingInk" xmlns:wne="http://schemas.microsoft.com/office/word/2006/wordml" xmlns:wps="http://schemas.microsoft.com/office/word/2010/wordprocessingShape" mc:Ignorable="w14 w15 w16se w16cid w16 w16cex w16sdtdh wp14">
   <w:footnote w:type="separator" w:id="-1">
     <w:p>
       <w:r>
@@ -4187,7 +4221,7 @@
 </file>
 
 <file path=word/numbering.xml><?xml version="1.0" encoding="utf-8"?>
-<w:numbering xmlns:wpc="http://schemas.microsoft.com/office/word/2010/wordprocessingCanvas" xmlns:cx="http://schemas.microsoft.com/office/drawing/2014/chartex" xmlns:cx1="http://schemas.microsoft.com/office/drawing/2015/9/8/chartex" xmlns:cx2="http://schemas.microsoft.com/office/drawing/2015/10/21/chartex" xmlns:cx3="http://schemas.microsoft.com/office/drawing/2016/5/9/chartex" xmlns:cx4="http://schemas.microsoft.com/office/drawing/2016/5/10/chartex" xmlns:cx5="http://schemas.microsoft.com/office/drawing/2016/5/11/chartex" xmlns:cx6="http://schemas.microsoft.com/office/drawing/2016/5/12/chartex" xmlns:cx7="http://schemas.microsoft.com/office/drawing/2016/5/13/chartex" xmlns:cx8="http://schemas.microsoft.com/office/drawing/2016/5/14/chartex" xmlns:mc="http://schemas.openxmlformats.org/markup-compatibility/2006" xmlns:aink="http://schemas.microsoft.com/office/drawing/2016/ink" xmlns:am3d="http://schemas.microsoft.com/office/drawing/2017/model3d" xmlns:o="urn:schemas-microsoft-com:office:office" xmlns:oel="http://schemas.microsoft.com/office/2019/extlst" xmlns:r="http://schemas.openxmlformats.org/officeDocument/2006/relationships" xmlns:m="http://schemas.openxmlformats.org/officeDocument/2006/math" xmlns:v="urn:schemas-microsoft-com:vml" xmlns:wp14="http://schemas.microsoft.com/office/word/2010/wordprocessingDrawing" xmlns:wp="http://schemas.openxmlformats.org/drawingml/2006/wordprocessingDrawing" xmlns:w10="urn:schemas-microsoft-com:office:word" xmlns:w="http://schemas.openxmlformats.org/wordprocessingml/2006/main" xmlns:w14="http://schemas.microsoft.com/office/word/2010/wordml" xmlns:w15="http://schemas.microsoft.com/office/word/2012/wordml" xmlns:w16cex="http://schemas.microsoft.com/office/word/2018/wordml/cex" xmlns:w16cid="http://schemas.microsoft.com/office/word/2016/wordml/cid" xmlns:w16="http://schemas.microsoft.com/office/word/2018/wordml" xmlns:w16du="http://schemas.microsoft.com/office/word/2023/wordml/word16du" xmlns:w16sdtdh="http://schemas.microsoft.com/office/word/2020/wordml/sdtdatahash" xmlns:w16se="http://schemas.microsoft.com/office/word/2015/wordml/symex" xmlns:wpg="http://schemas.microsoft.com/office/word/2010/wordprocessingGroup" xmlns:wpi="http://schemas.microsoft.com/office/word/2010/wordprocessingInk" xmlns:wne="http://schemas.microsoft.com/office/word/2006/wordml" xmlns:wps="http://schemas.microsoft.com/office/word/2010/wordprocessingShape" mc:Ignorable="w14 w15 w16se w16cid w16 w16cex w16sdtdh wp14">
+<w:numbering xmlns:wpc="http://schemas.microsoft.com/office/word/2010/wordprocessingCanvas" xmlns:cx="http://schemas.microsoft.com/office/drawing/2014/chartex" xmlns:cx1="http://schemas.microsoft.com/office/drawing/2015/9/8/chartex" xmlns:cx2="http://schemas.microsoft.com/office/drawing/2015/10/21/chartex" xmlns:cx3="http://schemas.microsoft.com/office/drawing/2016/5/9/chartex" xmlns:cx4="http://schemas.microsoft.com/office/drawing/2016/5/10/chartex" xmlns:cx5="http://schemas.microsoft.com/office/drawing/2016/5/11/chartex" xmlns:cx6="http://schemas.microsoft.com/office/drawing/2016/5/12/chartex" xmlns:cx7="http://schemas.microsoft.com/office/drawing/2016/5/13/chartex" xmlns:cx8="http://schemas.microsoft.com/office/drawing/2016/5/14/chartex" xmlns:mc="http://schemas.openxmlformats.org/markup-compatibility/2006" xmlns:aink="http://schemas.microsoft.com/office/drawing/2016/ink" xmlns:am3d="http://schemas.microsoft.com/office/drawing/2017/model3d" xmlns:o="urn:schemas-microsoft-com:office:office" xmlns:oel="http://schemas.microsoft.com/office/2019/extlst" xmlns:r="http://schemas.openxmlformats.org/officeDocument/2006/relationships" xmlns:m="http://schemas.openxmlformats.org/officeDocument/2006/math" xmlns:v="urn:schemas-microsoft-com:vml" xmlns:wp14="http://schemas.microsoft.com/office/word/2010/wordprocessingDrawing" xmlns:wp="http://schemas.openxmlformats.org/drawingml/2006/wordprocessingDrawing" xmlns:w10="urn:schemas-microsoft-com:office:word" xmlns:w="http://schemas.openxmlformats.org/wordprocessingml/2006/main" xmlns:w14="http://schemas.microsoft.com/office/word/2010/wordml" xmlns:w15="http://schemas.microsoft.com/office/word/2012/wordml" xmlns:w16cex="http://schemas.microsoft.com/office/word/2018/wordml/cex" xmlns:w16cid="http://schemas.microsoft.com/office/word/2016/wordml/cid" xmlns:w16="http://schemas.microsoft.com/office/word/2018/wordml" xmlns:w16sdtdh="http://schemas.microsoft.com/office/word/2020/wordml/sdtdatahash" xmlns:w16se="http://schemas.microsoft.com/office/word/2015/wordml/symex" xmlns:wpg="http://schemas.microsoft.com/office/word/2010/wordprocessingGroup" xmlns:wpi="http://schemas.microsoft.com/office/word/2010/wordprocessingInk" xmlns:wne="http://schemas.microsoft.com/office/word/2006/wordml" xmlns:wps="http://schemas.microsoft.com/office/word/2010/wordprocessingShape" mc:Ignorable="w14 w15 w16se w16cid w16 w16cex w16sdtdh wp14">
   <w:abstractNum w:abstractNumId="0" w15:restartNumberingAfterBreak="0">
     <w:nsid w:val="01B652EF"/>
     <w:multiLevelType w:val="hybridMultilevel"/>

</xml_diff>